<commit_message>
Added my accomplishments for MP1
</commit_message>
<xml_diff>
--- a/9433B-2/Member Accomplishments (MP1).docx
+++ b/9433B-2/Member Accomplishments (MP1).docx
@@ -1,6 +1,6 @@
 
 <file path=word/document.xml><?xml version="1.0" encoding="utf-8"?>
-<w:document xmlns:wpc="http://schemas.microsoft.com/office/word/2010/wordprocessingCanvas" xmlns:cx="http://schemas.microsoft.com/office/drawing/2014/chartex" xmlns:cx1="http://schemas.microsoft.com/office/drawing/2015/9/8/chartex" xmlns:cx2="http://schemas.microsoft.com/office/drawing/2015/10/21/chartex" xmlns:cx3="http://schemas.microsoft.com/office/drawing/2016/5/9/chartex" xmlns:cx4="http://schemas.microsoft.com/office/drawing/2016/5/10/chartex" xmlns:cx5="http://schemas.microsoft.com/office/drawing/2016/5/11/chartex" xmlns:cx6="http://schemas.microsoft.com/office/drawing/2016/5/12/chartex" xmlns:cx7="http://schemas.microsoft.com/office/drawing/2016/5/13/chartex" xmlns:cx8="http://schemas.microsoft.com/office/drawing/2016/5/14/chartex" xmlns:mc="http://schemas.openxmlformats.org/markup-compatibility/2006" xmlns:o="urn:schemas-microsoft-com:office:office" xmlns:r="http://schemas.openxmlformats.org/officeDocument/2006/relationships" xmlns:m="http://schemas.openxmlformats.org/officeDocument/2006/math" xmlns:v="urn:schemas-microsoft-com:vml" xmlns:wp14="http://schemas.microsoft.com/office/word/2010/wordprocessingDrawing" xmlns:wp="http://schemas.openxmlformats.org/drawingml/2006/wordprocessingDrawing" xmlns:w10="urn:schemas-microsoft-com:office:word" xmlns:w="http://schemas.openxmlformats.org/wordprocessingml/2006/main" xmlns:w14="http://schemas.microsoft.com/office/word/2010/wordml" xmlns:w15="http://schemas.microsoft.com/office/word/2012/wordml" xmlns:w16se="http://schemas.microsoft.com/office/word/2015/wordml/symex" xmlns:wpg="http://schemas.microsoft.com/office/word/2010/wordprocessingGroup" xmlns:wpi="http://schemas.microsoft.com/office/word/2010/wordprocessingInk" xmlns:wne="http://schemas.microsoft.com/office/word/2006/wordml" xmlns:wps="http://schemas.microsoft.com/office/word/2010/wordprocessingShape" mc:Ignorable="w14 w15 w16se wp14">
+<w:document xmlns:wpc="http://schemas.microsoft.com/office/word/2010/wordprocessingCanvas" xmlns:mc="http://schemas.openxmlformats.org/markup-compatibility/2006" xmlns:o="urn:schemas-microsoft-com:office:office" xmlns:r="http://schemas.openxmlformats.org/officeDocument/2006/relationships" xmlns:m="http://schemas.openxmlformats.org/officeDocument/2006/math" xmlns:v="urn:schemas-microsoft-com:vml" xmlns:wp14="http://schemas.microsoft.com/office/word/2010/wordprocessingDrawing" xmlns:wp="http://schemas.openxmlformats.org/drawingml/2006/wordprocessingDrawing" xmlns:w10="urn:schemas-microsoft-com:office:word" xmlns:w="http://schemas.openxmlformats.org/wordprocessingml/2006/main" xmlns:w14="http://schemas.microsoft.com/office/word/2010/wordml" xmlns:w15="http://schemas.microsoft.com/office/word/2012/wordml" xmlns:wpg="http://schemas.microsoft.com/office/word/2010/wordprocessingGroup" xmlns:wpi="http://schemas.microsoft.com/office/word/2010/wordprocessingInk" xmlns:wne="http://schemas.microsoft.com/office/word/2006/wordml" xmlns:wps="http://schemas.microsoft.com/office/word/2010/wordprocessingShape" mc:Ignorable="w14 w15 wp14">
   <w:body>
     <w:p>
       <w:pPr>
@@ -127,8 +127,13 @@
             <w:pPr>
               <w:pStyle w:val="NoSpacing"/>
             </w:pPr>
-            <w:r>
-              <w:t>Bajada, Natasha</w:t>
+            <w:proofErr w:type="spellStart"/>
+            <w:r>
+              <w:t>Bajada</w:t>
+            </w:r>
+            <w:proofErr w:type="spellEnd"/>
+            <w:r>
+              <w:t>, Natasha</w:t>
             </w:r>
           </w:p>
         </w:tc>
@@ -161,8 +166,13 @@
               <w:pStyle w:val="NoSpacing"/>
             </w:pPr>
             <w:r>
-              <w:t>Francisco, Redd</w:t>
-            </w:r>
+              <w:t xml:space="preserve">Francisco, </w:t>
+            </w:r>
+            <w:proofErr w:type="spellStart"/>
+            <w:r>
+              <w:t>Redd</w:t>
+            </w:r>
+            <w:proofErr w:type="spellEnd"/>
           </w:p>
         </w:tc>
         <w:tc>
@@ -193,11 +203,29 @@
             <w:pPr>
               <w:pStyle w:val="NoSpacing"/>
             </w:pPr>
-            <w:r>
-              <w:t>Garlejo, Galo</w:t>
-            </w:r>
-            <w:r>
-              <w:t xml:space="preserve"> Berlyn D.</w:t>
+            <w:proofErr w:type="spellStart"/>
+            <w:r>
+              <w:t>Garlejo</w:t>
+            </w:r>
+            <w:proofErr w:type="spellEnd"/>
+            <w:r>
+              <w:t xml:space="preserve">, </w:t>
+            </w:r>
+            <w:proofErr w:type="spellStart"/>
+            <w:r>
+              <w:t>Galo</w:t>
+            </w:r>
+            <w:proofErr w:type="spellEnd"/>
+            <w:r>
+              <w:t xml:space="preserve"> </w:t>
+            </w:r>
+            <w:proofErr w:type="spellStart"/>
+            <w:r>
+              <w:t>Berlyn</w:t>
+            </w:r>
+            <w:proofErr w:type="spellEnd"/>
+            <w:r>
+              <w:t xml:space="preserve"> D.</w:t>
             </w:r>
           </w:p>
         </w:tc>
@@ -207,10 +235,16 @@
           </w:tcPr>
           <w:p>
             <w:r>
-              <w:t>Researched on CMS and how it works; Added contents in the cms such as articles and posts.</w:t>
-            </w:r>
-            <w:bookmarkStart w:id="0" w:name="_GoBack"/>
-            <w:bookmarkEnd w:id="0"/>
+              <w:t xml:space="preserve">Researched on CMS and how it works; Added contents in the </w:t>
+            </w:r>
+            <w:proofErr w:type="spellStart"/>
+            <w:r>
+              <w:t>cms</w:t>
+            </w:r>
+            <w:proofErr w:type="spellEnd"/>
+            <w:r>
+              <w:t xml:space="preserve"> such as articles and posts.</w:t>
+            </w:r>
           </w:p>
         </w:tc>
         <w:tc>
@@ -243,7 +277,15 @@
               <w:pStyle w:val="NoSpacing"/>
             </w:pPr>
             <w:r>
-              <w:t>Julhusin, Jomarie</w:t>
+              <w:t xml:space="preserve">Julhusin, </w:t>
+            </w:r>
+            <w:proofErr w:type="spellStart"/>
+            <w:r>
+              <w:t>Jomari</w:t>
+            </w:r>
+            <w:proofErr w:type="spellEnd"/>
+            <w:r>
+              <w:t xml:space="preserve"> Lester</w:t>
             </w:r>
           </w:p>
         </w:tc>
@@ -251,13 +293,40 @@
           <w:tcPr>
             <w:tcW w:w="3924" w:type="dxa"/>
           </w:tcPr>
-          <w:p/>
+          <w:p>
+            <w:r>
+              <w:t xml:space="preserve">Capture images from School of Law; Added articles/events/ blog post; Create inquiry form for the “contact us” portion of the website; Integrate </w:t>
+            </w:r>
+            <w:proofErr w:type="spellStart"/>
+            <w:r>
+              <w:t>google</w:t>
+            </w:r>
+            <w:proofErr w:type="spellEnd"/>
+            <w:r>
+              <w:t xml:space="preserve"> map in </w:t>
+            </w:r>
+            <w:bookmarkStart w:id="0" w:name="_GoBack"/>
+            <w:bookmarkEnd w:id="0"/>
+            <w:r>
+              <w:t>the “</w:t>
+            </w:r>
+            <w:r>
+              <w:t>contact us” portion of the website</w:t>
+            </w:r>
+            <w:r>
+              <w:t>.</w:t>
+            </w:r>
+          </w:p>
         </w:tc>
         <w:tc>
           <w:tcPr>
             <w:tcW w:w="864" w:type="dxa"/>
           </w:tcPr>
-          <w:p/>
+          <w:p>
+            <w:r>
+              <w:t>XX%</w:t>
+            </w:r>
+          </w:p>
         </w:tc>
         <w:tc>
           <w:tcPr>
@@ -275,8 +344,13 @@
             <w:pPr>
               <w:pStyle w:val="NoSpacing"/>
             </w:pPr>
-            <w:r>
-              <w:t>Turqueza, Katherine</w:t>
+            <w:proofErr w:type="spellStart"/>
+            <w:r>
+              <w:t>Turqueza</w:t>
+            </w:r>
+            <w:proofErr w:type="spellEnd"/>
+            <w:r>
+              <w:t>, Katherine</w:t>
             </w:r>
           </w:p>
         </w:tc>
@@ -342,7 +416,23 @@
               <w:pStyle w:val="NoSpacing"/>
             </w:pPr>
             <w:r>
-              <w:t>Wooden, Delson Markis A.</w:t>
+              <w:t xml:space="preserve">Wooden, </w:t>
+            </w:r>
+            <w:proofErr w:type="spellStart"/>
+            <w:r>
+              <w:t>Delson</w:t>
+            </w:r>
+            <w:proofErr w:type="spellEnd"/>
+            <w:r>
+              <w:t xml:space="preserve"> </w:t>
+            </w:r>
+            <w:proofErr w:type="spellStart"/>
+            <w:r>
+              <w:t>Markis</w:t>
+            </w:r>
+            <w:proofErr w:type="spellEnd"/>
+            <w:r>
+              <w:t xml:space="preserve"> A.</w:t>
             </w:r>
           </w:p>
         </w:tc>
@@ -352,16 +442,37 @@
           </w:tcPr>
           <w:p>
             <w:r>
-              <w:t xml:space="preserve">Installation of the LAMP Server along with the WordPress; configuring the </w:t>
-            </w:r>
-            <w:r>
-              <w:t>WordPress with LAMP Server; contributed in making the web</w:t>
+              <w:t xml:space="preserve">Installation of the LAMP Server along with the </w:t>
+            </w:r>
+            <w:proofErr w:type="spellStart"/>
+            <w:r>
+              <w:t>WordPress</w:t>
+            </w:r>
+            <w:proofErr w:type="spellEnd"/>
+            <w:r>
+              <w:t xml:space="preserve">; configuring the </w:t>
+            </w:r>
+            <w:proofErr w:type="spellStart"/>
+            <w:r>
+              <w:t>WordPress</w:t>
+            </w:r>
+            <w:proofErr w:type="spellEnd"/>
+            <w:r>
+              <w:t xml:space="preserve"> with LAMP Server; contributed in making the web</w:t>
             </w:r>
             <w:r>
               <w:t xml:space="preserve">site by </w:t>
             </w:r>
             <w:r>
-              <w:t>teaching the others how the WordPress is</w:t>
+              <w:t xml:space="preserve">teaching the others how the </w:t>
+            </w:r>
+            <w:proofErr w:type="spellStart"/>
+            <w:r>
+              <w:t>WordPress</w:t>
+            </w:r>
+            <w:proofErr w:type="spellEnd"/>
+            <w:r>
+              <w:t xml:space="preserve"> is</w:t>
             </w:r>
             <w:r>
               <w:t xml:space="preserve"> used.</w:t>
@@ -429,7 +540,7 @@
 </file>
 
 <file path=word/styles.xml><?xml version="1.0" encoding="utf-8"?>
-<w:styles xmlns:mc="http://schemas.openxmlformats.org/markup-compatibility/2006" xmlns:r="http://schemas.openxmlformats.org/officeDocument/2006/relationships" xmlns:w="http://schemas.openxmlformats.org/wordprocessingml/2006/main" xmlns:w14="http://schemas.microsoft.com/office/word/2010/wordml" xmlns:w15="http://schemas.microsoft.com/office/word/2012/wordml" xmlns:w16se="http://schemas.microsoft.com/office/word/2015/wordml/symex" mc:Ignorable="w14 w15 w16se">
+<w:styles xmlns:mc="http://schemas.openxmlformats.org/markup-compatibility/2006" xmlns:r="http://schemas.openxmlformats.org/officeDocument/2006/relationships" xmlns:w="http://schemas.openxmlformats.org/wordprocessingml/2006/main" xmlns:w14="http://schemas.microsoft.com/office/word/2010/wordml" xmlns:w15="http://schemas.microsoft.com/office/word/2012/wordml" mc:Ignorable="w14 w15">
   <w:docDefaults>
     <w:rPrDefault>
       <w:rPr>
@@ -445,7 +556,7 @@
       </w:pPr>
     </w:pPrDefault>
   </w:docDefaults>
-  <w:latentStyles w:defLockedState="0" w:defUIPriority="99" w:defSemiHidden="0" w:defUnhideWhenUsed="0" w:defQFormat="0" w:count="374">
+  <w:latentStyles w:defLockedState="0" w:defUIPriority="99" w:defSemiHidden="0" w:defUnhideWhenUsed="0" w:defQFormat="0" w:count="371">
     <w:lsdException w:name="Normal" w:uiPriority="0" w:qFormat="1"/>
     <w:lsdException w:name="heading 1" w:uiPriority="9" w:qFormat="1"/>
     <w:lsdException w:name="heading 2" w:semiHidden="1" w:uiPriority="9" w:unhideWhenUsed="1" w:qFormat="1"/>
@@ -817,9 +928,6 @@
     <w:lsdException w:name="List Table 5 Dark Accent 6" w:uiPriority="50"/>
     <w:lsdException w:name="List Table 6 Colorful Accent 6" w:uiPriority="51"/>
     <w:lsdException w:name="List Table 7 Colorful Accent 6" w:uiPriority="52"/>
-    <w:lsdException w:name="Mention" w:semiHidden="1" w:unhideWhenUsed="1"/>
-    <w:lsdException w:name="Smart Hyperlink" w:semiHidden="1" w:unhideWhenUsed="1"/>
-    <w:lsdException w:name="Hashtag" w:semiHidden="1" w:unhideWhenUsed="1"/>
   </w:latentStyles>
   <w:style w:type="paragraph" w:default="1" w:styleId="Normal">
     <w:name w:val="Normal"/>
@@ -871,6 +979,7 @@
       <w:spacing w:after="0" w:line="240" w:lineRule="auto"/>
     </w:pPr>
     <w:tblPr>
+      <w:tblInd w:w="0" w:type="dxa"/>
       <w:tblBorders>
         <w:top w:val="single" w:sz="4" w:space="0" w:color="auto"/>
         <w:left w:val="single" w:sz="4" w:space="0" w:color="auto"/>
@@ -879,6 +988,12 @@
         <w:insideH w:val="single" w:sz="4" w:space="0" w:color="auto"/>
         <w:insideV w:val="single" w:sz="4" w:space="0" w:color="auto"/>
       </w:tblBorders>
+      <w:tblCellMar>
+        <w:top w:w="0" w:type="dxa"/>
+        <w:left w:w="108" w:type="dxa"/>
+        <w:bottom w:w="0" w:type="dxa"/>
+        <w:right w:w="108" w:type="dxa"/>
+      </w:tblCellMar>
     </w:tblPr>
   </w:style>
 </w:styles>

</xml_diff>